<commit_message>
new clustering experimental code
</commit_message>
<xml_diff>
--- a/network analysis plan.docx
+++ b/network analysis plan.docx
@@ -150,120 +150,271 @@
         <w:pStyle w:val="Heading4"/>
       </w:pPr>
       <w:r>
-        <w:t>Research question 1: what are the influential sources of evidence…?</w:t>
-      </w:r>
-    </w:p>
-    <w:p>
-      <w:pPr>
-        <w:pStyle w:val="ListBullet"/>
+        <w:t>RQ</w:t>
+      </w:r>
+      <w:r>
+        <w:t xml:space="preserve"> 1: what are the influential sources of evidence?</w:t>
+      </w:r>
+    </w:p>
+    <w:p>
+      <w:pPr>
+        <w:pStyle w:val="Heading5"/>
       </w:pPr>
       <w:r>
         <w:t>Extraction of all references from guideline documents</w:t>
       </w:r>
     </w:p>
     <w:p>
-      <w:pPr>
-        <w:pStyle w:val="ListBullet"/>
+      <w:r>
+        <w:t xml:space="preserve">Extract </w:t>
+      </w:r>
+      <w:r>
+        <w:t>all reference information from each document into an Excel table.</w:t>
+      </w:r>
+      <w:r>
+        <w:t xml:space="preserve"> Import into R</w:t>
+      </w:r>
+      <w:r>
+        <w:t>.</w:t>
+      </w:r>
+    </w:p>
+    <w:p>
+      <w:pPr>
+        <w:pStyle w:val="Heading5"/>
       </w:pPr>
       <w:r>
         <w:t>Tidying and coding to network matrix</w:t>
       </w:r>
     </w:p>
     <w:p>
-      <w:pPr>
-        <w:pStyle w:val="ListBullet"/>
+      <w:r>
+        <w:t>De-duplicate references, assigning each a unique ID (Author, Year)</w:t>
+      </w:r>
+      <w:r>
+        <w:t xml:space="preserve">, and construct a matrix </w:t>
+      </w:r>
+      <w:r>
+        <w:t>recording each reference’s use across GL documents</w:t>
+      </w:r>
+      <w:r>
+        <w:t>.</w:t>
+      </w:r>
+    </w:p>
+    <w:p>
+      <w:pPr>
+        <w:pStyle w:val="Heading5"/>
       </w:pPr>
       <w:r>
         <w:t>Visualisation of data</w:t>
       </w:r>
     </w:p>
     <w:p>
-      <w:pPr>
-        <w:pStyle w:val="ListBullet"/>
-        <w:tabs>
-          <w:tab w:val="clear" w:pos="360"/>
-          <w:tab w:val="num" w:pos="720"/>
-        </w:tabs>
-        <w:ind w:left="720"/>
-      </w:pPr>
-      <w:r>
+      <w:r>
+        <w:t>Plot network</w:t>
+      </w:r>
+      <w:r>
+        <w:t xml:space="preserve"> diagrams of </w:t>
+      </w:r>
+      <w:r>
+        <w:t xml:space="preserve">GL documents connected by </w:t>
+      </w:r>
+      <w:r>
+        <w:t>all references</w:t>
+      </w:r>
+      <w:r>
+        <w:t xml:space="preserve">, coloured by number of times cited, using </w:t>
+      </w:r>
+      <w:proofErr w:type="spellStart"/>
+      <w:r>
+        <w:t>igraph</w:t>
+      </w:r>
+      <w:proofErr w:type="spellEnd"/>
+      <w:r>
+        <w:t>.</w:t>
+      </w:r>
+    </w:p>
+    <w:p>
+      <w:pPr>
+        <w:pStyle w:val="Heading5"/>
+      </w:pPr>
+      <w:r>
+        <w:lastRenderedPageBreak/>
         <w:t>Analysis and visualisation of most influential</w:t>
       </w:r>
     </w:p>
     <w:p>
-      <w:pPr>
-        <w:pStyle w:val="ListBullet"/>
+      <w:r>
+        <w:t>Filter for highly cited and colour references by number of times cited</w:t>
+      </w:r>
+      <w:r>
+        <w:t xml:space="preserve"> in </w:t>
+      </w:r>
+      <w:proofErr w:type="spellStart"/>
+      <w:r>
+        <w:t>igraph</w:t>
+      </w:r>
+      <w:proofErr w:type="spellEnd"/>
+      <w:r>
+        <w:t xml:space="preserve"> plot</w:t>
+      </w:r>
+      <w:r>
+        <w:t>.</w:t>
+      </w:r>
+    </w:p>
+    <w:p>
+      <w:pPr>
+        <w:pStyle w:val="Heading5"/>
       </w:pPr>
       <w:r>
         <w:t>Analysis of study design/conflicts of interest</w:t>
       </w:r>
     </w:p>
     <w:p>
-      <w:pPr>
-        <w:pStyle w:val="ListBullet"/>
+      <w:r>
+        <w:t>Extract from highly cited references study designs and statements of conflicts of interest, form groupings and colour network graphs.</w:t>
+      </w:r>
+    </w:p>
+    <w:p>
+      <w:pPr>
+        <w:pStyle w:val="Heading4"/>
+      </w:pPr>
+      <w:r>
+        <w:t>RQ2</w:t>
+      </w:r>
+      <w:r>
+        <w:t xml:space="preserve">: </w:t>
+      </w:r>
+      <w:r>
+        <w:t xml:space="preserve">Do GL documents </w:t>
+      </w:r>
+      <w:r>
+        <w:t>with similar conclusions cite the same sources?</w:t>
+      </w:r>
+    </w:p>
+    <w:p>
+      <w:pPr>
+        <w:pStyle w:val="Heading5"/>
         <w:numPr>
-          <w:ilvl w:val="0"/>
-          <w:numId w:val="0"/>
+          <w:ilvl w:val="4"/>
+          <w:numId w:val="18"/>
         </w:numPr>
-        <w:ind w:left="360" w:hanging="360"/>
-      </w:pPr>
+      </w:pPr>
+      <w:r>
+        <w:t>Likert scale for strength/direction of recommendation</w:t>
+      </w:r>
+    </w:p>
+    <w:p>
+      <w:r>
+        <w:t xml:space="preserve">Define a scale </w:t>
+      </w:r>
+      <w:r>
+        <w:t xml:space="preserve">rating each </w:t>
+      </w:r>
+      <w:r>
+        <w:t>GL</w:t>
+      </w:r>
+      <w:r>
+        <w:t xml:space="preserve"> document 1-5 on negative-neutral-positive recommendations regarding e-cigarettes</w:t>
+      </w:r>
+      <w:r>
+        <w:t xml:space="preserve"> (moderated by </w:t>
+      </w:r>
+      <w:r>
+        <w:t>hypothesised effect size and confidence of evidence)</w:t>
+      </w:r>
+      <w:r>
+        <w:t>.</w:t>
+      </w:r>
+    </w:p>
+    <w:p>
+      <w:pPr>
+        <w:pStyle w:val="Heading5"/>
+        <w:numPr>
+          <w:ilvl w:val="4"/>
+          <w:numId w:val="18"/>
+        </w:numPr>
+      </w:pPr>
+      <w:r>
+        <w:t xml:space="preserve">Coding </w:t>
+      </w:r>
+      <w:r>
+        <w:t>of</w:t>
+      </w:r>
+      <w:r>
+        <w:t xml:space="preserve"> guideline documents</w:t>
+      </w:r>
+    </w:p>
+    <w:p>
+      <w:r>
+        <w:t xml:space="preserve">Code all GL </w:t>
+      </w:r>
+      <w:r>
+        <w:t>documents using Likert scale (</w:t>
+      </w:r>
+      <w:r>
+        <w:t>duplicated and reviewed)</w:t>
+      </w:r>
+      <w:r>
+        <w:t xml:space="preserve">. Extract Abstract/Summary statements </w:t>
+      </w:r>
+      <w:r>
+        <w:t xml:space="preserve">as text to </w:t>
+      </w:r>
+      <w:r>
+        <w:t>evaluate assessment</w:t>
+      </w:r>
+      <w:r>
+        <w:t>.</w:t>
+      </w:r>
+    </w:p>
+    <w:p>
+      <w:pPr>
+        <w:pStyle w:val="Heading5"/>
+        <w:numPr>
+          <w:ilvl w:val="4"/>
+          <w:numId w:val="18"/>
+        </w:numPr>
+      </w:pPr>
+      <w:r>
+        <w:t>Block modelling – grouped by common citations, coloured by recommendation</w:t>
+      </w:r>
+    </w:p>
+    <w:p>
+      <w:r>
+        <w:t>Calculate distance between papers according to number of citations in common.</w:t>
+      </w:r>
+    </w:p>
+    <w:p>
+      <w:pPr>
+        <w:pStyle w:val="Heading5"/>
+        <w:numPr>
+          <w:ilvl w:val="4"/>
+          <w:numId w:val="18"/>
+        </w:numPr>
+      </w:pPr>
+      <w:r>
+        <w:t>Visualisation of grouped network</w:t>
+      </w:r>
+    </w:p>
+    <w:p>
+      <w:r>
+        <w:t xml:space="preserve">Plot </w:t>
+      </w:r>
+      <w:r>
+        <w:t>network graph with GL points coloured by recommendation and clustered by document</w:t>
+      </w:r>
+      <w:r>
+        <w:t>s in common</w:t>
+      </w:r>
+      <w:r>
+        <w:t>.</w:t>
+      </w:r>
     </w:p>
     <w:p>
       <w:pPr>
         <w:pStyle w:val="Heading4"/>
       </w:pPr>
       <w:r>
-        <w:t>RQ2</w:t>
-      </w:r>
-    </w:p>
-    <w:p>
-      <w:pPr>
-        <w:pStyle w:val="ListBullet"/>
-      </w:pPr>
-      <w:r>
-        <w:t>Likert scale for strength/direction of recommendation</w:t>
-      </w:r>
-    </w:p>
-    <w:p>
-      <w:pPr>
-        <w:pStyle w:val="ListBullet"/>
-      </w:pPr>
-      <w:r>
-        <w:lastRenderedPageBreak/>
-        <w:t>Coding of guideline documents</w:t>
-      </w:r>
-    </w:p>
-    <w:p>
-      <w:pPr>
-        <w:pStyle w:val="ListBullet"/>
-      </w:pPr>
-      <w:r>
-        <w:t>Block modelling – grouped by common citations, coloured by recommendation</w:t>
-      </w:r>
-    </w:p>
-    <w:p>
-      <w:pPr>
-        <w:pStyle w:val="ListBullet"/>
-      </w:pPr>
-      <w:r>
-        <w:t>Visualisation of grouped network</w:t>
-      </w:r>
-    </w:p>
-    <w:p>
-      <w:pPr>
-        <w:pStyle w:val="ListBullet"/>
-        <w:numPr>
-          <w:ilvl w:val="0"/>
-          <w:numId w:val="0"/>
-        </w:numPr>
-        <w:ind w:left="360" w:hanging="360"/>
-      </w:pPr>
-    </w:p>
-    <w:p>
-      <w:pPr>
-        <w:pStyle w:val="Heading4"/>
-      </w:pPr>
-      <w:r>
         <w:t xml:space="preserve">RQ3: Are </w:t>
       </w:r>
       <w:proofErr w:type="spellStart"/>
@@ -277,56 +428,117 @@
     </w:p>
     <w:p>
       <w:pPr>
-        <w:pStyle w:val="ListBullet"/>
-      </w:pPr>
-      <w:r>
-        <w:t>Screen 2330 for ‘official’</w:t>
-      </w:r>
-    </w:p>
-    <w:p>
-      <w:pPr>
-        <w:pStyle w:val="ListBullet"/>
-      </w:pPr>
-      <w:r>
-        <w:t>Get full text for all included</w:t>
-      </w:r>
-    </w:p>
-    <w:p>
-      <w:pPr>
-        <w:pStyle w:val="ListBullet"/>
-      </w:pPr>
-      <w:r>
-        <w:t xml:space="preserve">Extract </w:t>
-      </w:r>
-      <w:proofErr w:type="spellStart"/>
-      <w:r>
-        <w:t>CoI</w:t>
-      </w:r>
-      <w:proofErr w:type="spellEnd"/>
-      <w:r>
-        <w:t xml:space="preserve">/funding sources </w:t>
-      </w:r>
-      <w:r>
-        <w:t>from meta-data/article text</w:t>
-      </w:r>
-    </w:p>
-    <w:p>
-      <w:pPr>
-        <w:pStyle w:val="ListBullet"/>
-      </w:pPr>
-      <w:r>
-        <w:t xml:space="preserve">Code into </w:t>
-      </w:r>
-      <w:proofErr w:type="spellStart"/>
-      <w:r>
-        <w:t>CoI</w:t>
-      </w:r>
-      <w:proofErr w:type="spellEnd"/>
-      <w:r>
-        <w:t xml:space="preserve"> categories</w:t>
+        <w:pStyle w:val="Heading5"/>
+      </w:pPr>
+      <w:r>
+        <w:t xml:space="preserve">Screen </w:t>
+      </w:r>
+      <w:r>
+        <w:t>all referenced documents</w:t>
       </w:r>
       <w:bookmarkStart w:id="0" w:name="_GoBack"/>
       <w:bookmarkEnd w:id="0"/>
+      <w:r>
+        <w:t xml:space="preserve"> for </w:t>
+      </w:r>
+      <w:r>
+        <w:t>published reports</w:t>
+      </w:r>
+      <w:r>
+        <w:t xml:space="preserve"> and articles</w:t>
+      </w:r>
+    </w:p>
+    <w:p>
+      <w:r>
+        <w:t xml:space="preserve">Categorise all </w:t>
+      </w:r>
+      <w:r>
+        <w:t xml:space="preserve">evidence documents according to type to </w:t>
+      </w:r>
+      <w:r>
+        <w:t>extract relevant articles and reports (excluding news items, blog posts, campaigns etc.)</w:t>
+      </w:r>
+    </w:p>
+    <w:p>
+      <w:pPr>
+        <w:pStyle w:val="Heading5"/>
+      </w:pPr>
+      <w:r>
+        <w:t>Get full text for all included</w:t>
+      </w:r>
+    </w:p>
+    <w:p>
+      <w:r>
+        <w:t>Through Shiny app, link to Scopus record and retrieve title and DOI. Use Endnote to retrieve full text</w:t>
+      </w:r>
+    </w:p>
+    <w:p>
+      <w:pPr>
+        <w:pStyle w:val="Heading5"/>
+      </w:pPr>
+      <w:r>
+        <w:t xml:space="preserve">Extract </w:t>
+      </w:r>
+      <w:proofErr w:type="spellStart"/>
+      <w:r>
+        <w:t>CoI</w:t>
+      </w:r>
+      <w:proofErr w:type="spellEnd"/>
+      <w:r>
+        <w:t xml:space="preserve">/funding sources </w:t>
+      </w:r>
+      <w:r>
+        <w:t>from meta-data/article text</w:t>
+      </w:r>
+    </w:p>
+    <w:p>
+      <w:r>
+        <w:t xml:space="preserve">Extract all </w:t>
+      </w:r>
+      <w:r>
+        <w:t>text from pdf documents</w:t>
+      </w:r>
+      <w:r>
+        <w:t xml:space="preserve"> and search for “conflicts of interest”, “funding” and other key words to </w:t>
+      </w:r>
+      <w:r>
+        <w:t>extract relevant statements.</w:t>
+      </w:r>
+    </w:p>
+    <w:p>
+      <w:pPr>
+        <w:pStyle w:val="Heading5"/>
+      </w:pPr>
+      <w:r>
+        <w:t xml:space="preserve">Code into </w:t>
+      </w:r>
+      <w:proofErr w:type="spellStart"/>
+      <w:r>
+        <w:t>CoI</w:t>
+      </w:r>
+      <w:proofErr w:type="spellEnd"/>
+      <w:r>
+        <w:t xml:space="preserve"> categories</w:t>
+      </w:r>
+    </w:p>
+    <w:p>
+      <w:r>
+        <w:t xml:space="preserve">For all documents presenting </w:t>
+      </w:r>
+      <w:proofErr w:type="spellStart"/>
+      <w:r>
+        <w:t>CoI</w:t>
+      </w:r>
+      <w:proofErr w:type="spellEnd"/>
+      <w:r>
+        <w:t xml:space="preserve">/funding statements, categorise by </w:t>
+      </w:r>
+      <w:r>
+        <w:t xml:space="preserve">type (cancer charity, medical research group, </w:t>
+      </w:r>
+      <w:r>
+        <w:t>tobacco company etc.)</w:t>
+      </w:r>
     </w:p>
     <w:sectPr>
       <w:pgSz w:w="11906" w:h="16838"/>
@@ -364,7 +576,7 @@
   <w:abstractNum w:abstractNumId="1" w15:restartNumberingAfterBreak="0">
     <w:nsid w:val="08223592"/>
     <w:multiLevelType w:val="multilevel"/>
-    <w:tmpl w:val="360A9FD0"/>
+    <w:tmpl w:val="63D41C20"/>
     <w:lvl w:ilvl="0">
       <w:start w:val="1"/>
       <w:numFmt w:val="decimal"/>
@@ -416,7 +628,6 @@
     <w:lvl w:ilvl="4">
       <w:start w:val="1"/>
       <w:numFmt w:val="decimal"/>
-      <w:pStyle w:val="Heading5"/>
       <w:lvlText w:val="%1.%2.%3.%4.%5"/>
       <w:lvlJc w:val="left"/>
       <w:pPr>
@@ -480,6 +691,119 @@
     </w:lvl>
   </w:abstractNum>
   <w:abstractNum w:abstractNumId="2" w15:restartNumberingAfterBreak="0">
+    <w:nsid w:val="0AFE5108"/>
+    <w:multiLevelType w:val="multilevel"/>
+    <w:tmpl w:val="1F42A50E"/>
+    <w:lvl w:ilvl="0">
+      <w:start w:val="1"/>
+      <w:numFmt w:val="none"/>
+      <w:lvlText w:val="%1"/>
+      <w:lvlJc w:val="left"/>
+      <w:pPr>
+        <w:ind w:left="454" w:hanging="454"/>
+      </w:pPr>
+      <w:rPr>
+        <w:rFonts w:hint="default"/>
+      </w:rPr>
+    </w:lvl>
+    <w:lvl w:ilvl="1">
+      <w:start w:val="1"/>
+      <w:numFmt w:val="none"/>
+      <w:lvlText w:val="%1"/>
+      <w:lvlJc w:val="left"/>
+      <w:pPr>
+        <w:ind w:left="576" w:hanging="576"/>
+      </w:pPr>
+      <w:rPr>
+        <w:rFonts w:hint="default"/>
+      </w:rPr>
+    </w:lvl>
+    <w:lvl w:ilvl="2">
+      <w:start w:val="1"/>
+      <w:numFmt w:val="none"/>
+      <w:lvlText w:val=""/>
+      <w:lvlJc w:val="left"/>
+      <w:pPr>
+        <w:ind w:left="720" w:hanging="720"/>
+      </w:pPr>
+      <w:rPr>
+        <w:rFonts w:hint="default"/>
+      </w:rPr>
+    </w:lvl>
+    <w:lvl w:ilvl="3">
+      <w:start w:val="1"/>
+      <w:numFmt w:val="none"/>
+      <w:lvlText w:val="%1"/>
+      <w:lvlJc w:val="left"/>
+      <w:pPr>
+        <w:ind w:left="864" w:hanging="864"/>
+      </w:pPr>
+      <w:rPr>
+        <w:rFonts w:hint="default"/>
+      </w:rPr>
+    </w:lvl>
+    <w:lvl w:ilvl="4">
+      <w:start w:val="1"/>
+      <w:numFmt w:val="decimal"/>
+      <w:lvlText w:val="%5"/>
+      <w:lvlJc w:val="left"/>
+      <w:pPr>
+        <w:ind w:left="1008" w:hanging="1008"/>
+      </w:pPr>
+      <w:rPr>
+        <w:rFonts w:hint="default"/>
+      </w:rPr>
+    </w:lvl>
+    <w:lvl w:ilvl="5">
+      <w:start w:val="1"/>
+      <w:numFmt w:val="decimal"/>
+      <w:lvlText w:val="%1.%2.%3.%4.%5.%6"/>
+      <w:lvlJc w:val="left"/>
+      <w:pPr>
+        <w:ind w:left="1152" w:hanging="1152"/>
+      </w:pPr>
+      <w:rPr>
+        <w:rFonts w:hint="default"/>
+      </w:rPr>
+    </w:lvl>
+    <w:lvl w:ilvl="6">
+      <w:start w:val="1"/>
+      <w:numFmt w:val="decimal"/>
+      <w:lvlText w:val="%1.%2.%3.%4.%5.%6.%7"/>
+      <w:lvlJc w:val="left"/>
+      <w:pPr>
+        <w:ind w:left="1296" w:hanging="1296"/>
+      </w:pPr>
+      <w:rPr>
+        <w:rFonts w:hint="default"/>
+      </w:rPr>
+    </w:lvl>
+    <w:lvl w:ilvl="7">
+      <w:start w:val="1"/>
+      <w:numFmt w:val="none"/>
+      <w:lvlText w:val=""/>
+      <w:lvlJc w:val="left"/>
+      <w:pPr>
+        <w:ind w:left="0" w:firstLine="0"/>
+      </w:pPr>
+      <w:rPr>
+        <w:rFonts w:hint="default"/>
+      </w:rPr>
+    </w:lvl>
+    <w:lvl w:ilvl="8">
+      <w:start w:val="1"/>
+      <w:numFmt w:val="upperLetter"/>
+      <w:lvlText w:val="Appendix %9"/>
+      <w:lvlJc w:val="left"/>
+      <w:pPr>
+        <w:ind w:left="567" w:hanging="567"/>
+      </w:pPr>
+      <w:rPr>
+        <w:rFonts w:hint="default"/>
+      </w:rPr>
+    </w:lvl>
+  </w:abstractNum>
+  <w:abstractNum w:abstractNumId="3" w15:restartNumberingAfterBreak="0">
     <w:nsid w:val="1E7E70D1"/>
     <w:multiLevelType w:val="hybridMultilevel"/>
     <w:tmpl w:val="A754D43E"/>
@@ -568,7 +892,126 @@
       </w:pPr>
     </w:lvl>
   </w:abstractNum>
-  <w:abstractNum w:abstractNumId="3" w15:restartNumberingAfterBreak="0">
+  <w:abstractNum w:abstractNumId="4" w15:restartNumberingAfterBreak="0">
+    <w:nsid w:val="3AF86C94"/>
+    <w:multiLevelType w:val="multilevel"/>
+    <w:tmpl w:val="D10C4900"/>
+    <w:lvl w:ilvl="0">
+      <w:start w:val="1"/>
+      <w:numFmt w:val="none"/>
+      <w:pStyle w:val="Heading1"/>
+      <w:lvlText w:val="%1"/>
+      <w:lvlJc w:val="left"/>
+      <w:pPr>
+        <w:ind w:left="0" w:firstLine="0"/>
+      </w:pPr>
+      <w:rPr>
+        <w:rFonts w:hint="default"/>
+      </w:rPr>
+    </w:lvl>
+    <w:lvl w:ilvl="1">
+      <w:start w:val="1"/>
+      <w:numFmt w:val="none"/>
+      <w:pStyle w:val="Heading2"/>
+      <w:lvlText w:val="%1"/>
+      <w:lvlJc w:val="left"/>
+      <w:pPr>
+        <w:ind w:left="0" w:firstLine="0"/>
+      </w:pPr>
+      <w:rPr>
+        <w:rFonts w:hint="default"/>
+      </w:rPr>
+    </w:lvl>
+    <w:lvl w:ilvl="2">
+      <w:start w:val="1"/>
+      <w:numFmt w:val="none"/>
+      <w:pStyle w:val="Heading3"/>
+      <w:lvlText w:val=""/>
+      <w:lvlJc w:val="left"/>
+      <w:pPr>
+        <w:ind w:left="0" w:firstLine="0"/>
+      </w:pPr>
+      <w:rPr>
+        <w:rFonts w:hint="default"/>
+      </w:rPr>
+    </w:lvl>
+    <w:lvl w:ilvl="3">
+      <w:start w:val="1"/>
+      <w:numFmt w:val="none"/>
+      <w:pStyle w:val="Heading4"/>
+      <w:lvlText w:val="%1"/>
+      <w:lvlJc w:val="left"/>
+      <w:pPr>
+        <w:ind w:left="0" w:firstLine="0"/>
+      </w:pPr>
+      <w:rPr>
+        <w:rFonts w:hint="default"/>
+      </w:rPr>
+    </w:lvl>
+    <w:lvl w:ilvl="4">
+      <w:start w:val="1"/>
+      <w:numFmt w:val="decimal"/>
+      <w:pStyle w:val="Heading5"/>
+      <w:suff w:val="space"/>
+      <w:lvlText w:val="%5"/>
+      <w:lvlJc w:val="left"/>
+      <w:pPr>
+        <w:ind w:left="0" w:firstLine="0"/>
+      </w:pPr>
+      <w:rPr>
+        <w:rFonts w:hint="default"/>
+      </w:rPr>
+    </w:lvl>
+    <w:lvl w:ilvl="5">
+      <w:start w:val="1"/>
+      <w:numFmt w:val="decimal"/>
+      <w:lvlText w:val="%1.%2.%3.%4.%5.%6"/>
+      <w:lvlJc w:val="left"/>
+      <w:pPr>
+        <w:ind w:left="0" w:firstLine="0"/>
+      </w:pPr>
+      <w:rPr>
+        <w:rFonts w:hint="default"/>
+      </w:rPr>
+    </w:lvl>
+    <w:lvl w:ilvl="6">
+      <w:start w:val="1"/>
+      <w:numFmt w:val="decimal"/>
+      <w:lvlText w:val="%1.%2.%3.%4.%5.%6.%7"/>
+      <w:lvlJc w:val="left"/>
+      <w:pPr>
+        <w:ind w:left="0" w:firstLine="0"/>
+      </w:pPr>
+      <w:rPr>
+        <w:rFonts w:hint="default"/>
+      </w:rPr>
+    </w:lvl>
+    <w:lvl w:ilvl="7">
+      <w:start w:val="1"/>
+      <w:numFmt w:val="none"/>
+      <w:lvlText w:val=""/>
+      <w:lvlJc w:val="left"/>
+      <w:pPr>
+        <w:ind w:left="0" w:firstLine="0"/>
+      </w:pPr>
+      <w:rPr>
+        <w:rFonts w:hint="default"/>
+      </w:rPr>
+    </w:lvl>
+    <w:lvl w:ilvl="8">
+      <w:start w:val="1"/>
+      <w:numFmt w:val="upperLetter"/>
+      <w:lvlText w:val="Appendix %9"/>
+      <w:lvlJc w:val="left"/>
+      <w:pPr>
+        <w:ind w:left="0" w:firstLine="0"/>
+      </w:pPr>
+      <w:rPr>
+        <w:rFonts w:hint="default"/>
+      </w:rPr>
+    </w:lvl>
+  </w:abstractNum>
+  <w:abstractNum w:abstractNumId="5" w15:restartNumberingAfterBreak="0">
     <w:nsid w:val="74DD1088"/>
     <w:multiLevelType w:val="hybridMultilevel"/>
     <w:tmpl w:val="D4987B5E"/>
@@ -691,13 +1134,287 @@
     <w:abstractNumId w:val="1"/>
   </w:num>
   <w:num w:numId="12">
-    <w:abstractNumId w:val="3"/>
+    <w:abstractNumId w:val="5"/>
   </w:num>
   <w:num w:numId="13">
-    <w:abstractNumId w:val="2"/>
+    <w:abstractNumId w:val="3"/>
   </w:num>
   <w:num w:numId="14">
     <w:abstractNumId w:val="0"/>
+  </w:num>
+  <w:num w:numId="15">
+    <w:abstractNumId w:val="1"/>
+    <w:lvlOverride w:ilvl="0">
+      <w:lvl w:ilvl="0">
+        <w:start w:val="1"/>
+        <w:numFmt w:val="decimal"/>
+        <w:lvlText w:val="%1"/>
+        <w:lvlJc w:val="left"/>
+        <w:pPr>
+          <w:ind w:left="454" w:hanging="454"/>
+        </w:pPr>
+        <w:rPr>
+          <w:rFonts w:hint="default"/>
+        </w:rPr>
+      </w:lvl>
+    </w:lvlOverride>
+    <w:lvlOverride w:ilvl="1">
+      <w:lvl w:ilvl="1">
+        <w:start w:val="1"/>
+        <w:numFmt w:val="decimal"/>
+        <w:lvlText w:val="%1.%2"/>
+        <w:lvlJc w:val="left"/>
+        <w:pPr>
+          <w:ind w:left="576" w:hanging="576"/>
+        </w:pPr>
+        <w:rPr>
+          <w:rFonts w:hint="default"/>
+        </w:rPr>
+      </w:lvl>
+    </w:lvlOverride>
+    <w:lvlOverride w:ilvl="2">
+      <w:lvl w:ilvl="2">
+        <w:start w:val="1"/>
+        <w:numFmt w:val="decimal"/>
+        <w:lvlText w:val="%1.%2.%3"/>
+        <w:lvlJc w:val="left"/>
+        <w:pPr>
+          <w:ind w:left="720" w:hanging="720"/>
+        </w:pPr>
+        <w:rPr>
+          <w:rFonts w:hint="default"/>
+        </w:rPr>
+      </w:lvl>
+    </w:lvlOverride>
+    <w:lvlOverride w:ilvl="3">
+      <w:lvl w:ilvl="3">
+        <w:start w:val="1"/>
+        <w:numFmt w:val="decimal"/>
+        <w:lvlText w:val="%1.%2.%3.%4"/>
+        <w:lvlJc w:val="left"/>
+        <w:pPr>
+          <w:ind w:left="864" w:hanging="864"/>
+        </w:pPr>
+        <w:rPr>
+          <w:rFonts w:hint="default"/>
+        </w:rPr>
+      </w:lvl>
+    </w:lvlOverride>
+    <w:lvlOverride w:ilvl="4">
+      <w:lvl w:ilvl="4">
+        <w:start w:val="1"/>
+        <w:numFmt w:val="decimal"/>
+        <w:lvlText w:val="%1.%2.%3.%4.%5"/>
+        <w:lvlJc w:val="left"/>
+        <w:pPr>
+          <w:ind w:left="1008" w:hanging="1008"/>
+        </w:pPr>
+        <w:rPr>
+          <w:rFonts w:hint="default"/>
+        </w:rPr>
+      </w:lvl>
+    </w:lvlOverride>
+    <w:lvlOverride w:ilvl="5">
+      <w:lvl w:ilvl="5">
+        <w:start w:val="1"/>
+        <w:numFmt w:val="decimal"/>
+        <w:pStyle w:val="Heading6"/>
+        <w:lvlText w:val="%1.%2.%3.%4.%5.%6"/>
+        <w:lvlJc w:val="left"/>
+        <w:pPr>
+          <w:ind w:left="1152" w:hanging="1152"/>
+        </w:pPr>
+        <w:rPr>
+          <w:rFonts w:hint="default"/>
+        </w:rPr>
+      </w:lvl>
+    </w:lvlOverride>
+    <w:lvlOverride w:ilvl="6">
+      <w:lvl w:ilvl="6">
+        <w:start w:val="1"/>
+        <w:numFmt w:val="decimal"/>
+        <w:pStyle w:val="Heading7"/>
+        <w:lvlText w:val="%1.%2.%3.%4.%5.%6.%7"/>
+        <w:lvlJc w:val="left"/>
+        <w:pPr>
+          <w:ind w:left="1296" w:hanging="1296"/>
+        </w:pPr>
+        <w:rPr>
+          <w:rFonts w:hint="default"/>
+        </w:rPr>
+      </w:lvl>
+    </w:lvlOverride>
+    <w:lvlOverride w:ilvl="7">
+      <w:lvl w:ilvl="7">
+        <w:start w:val="1"/>
+        <w:numFmt w:val="none"/>
+        <w:pStyle w:val="Title"/>
+        <w:lvlText w:val=""/>
+        <w:lvlJc w:val="left"/>
+        <w:pPr>
+          <w:ind w:left="0" w:firstLine="0"/>
+        </w:pPr>
+        <w:rPr>
+          <w:rFonts w:hint="default"/>
+        </w:rPr>
+      </w:lvl>
+    </w:lvlOverride>
+    <w:lvlOverride w:ilvl="8">
+      <w:lvl w:ilvl="8">
+        <w:start w:val="1"/>
+        <w:numFmt w:val="upperLetter"/>
+        <w:pStyle w:val="Appendix"/>
+        <w:lvlText w:val="Appendix %9"/>
+        <w:lvlJc w:val="left"/>
+        <w:pPr>
+          <w:ind w:left="567" w:hanging="567"/>
+        </w:pPr>
+        <w:rPr>
+          <w:rFonts w:hint="default"/>
+        </w:rPr>
+      </w:lvl>
+    </w:lvlOverride>
+  </w:num>
+  <w:num w:numId="16">
+    <w:abstractNumId w:val="4"/>
+  </w:num>
+  <w:num w:numId="17">
+    <w:abstractNumId w:val="2"/>
+  </w:num>
+  <w:num w:numId="18">
+    <w:abstractNumId w:val="4"/>
+    <w:lvlOverride w:ilvl="0">
+      <w:lvl w:ilvl="0">
+        <w:start w:val="1"/>
+        <w:numFmt w:val="none"/>
+        <w:pStyle w:val="Heading1"/>
+        <w:lvlText w:val="%1"/>
+        <w:lvlJc w:val="left"/>
+        <w:pPr>
+          <w:ind w:left="0" w:firstLine="0"/>
+        </w:pPr>
+        <w:rPr>
+          <w:rFonts w:hint="default"/>
+        </w:rPr>
+      </w:lvl>
+    </w:lvlOverride>
+    <w:lvlOverride w:ilvl="1">
+      <w:lvl w:ilvl="1">
+        <w:start w:val="1"/>
+        <w:numFmt w:val="none"/>
+        <w:pStyle w:val="Heading2"/>
+        <w:lvlText w:val="%1"/>
+        <w:lvlJc w:val="left"/>
+        <w:pPr>
+          <w:ind w:left="0" w:firstLine="0"/>
+        </w:pPr>
+        <w:rPr>
+          <w:rFonts w:hint="default"/>
+        </w:rPr>
+      </w:lvl>
+    </w:lvlOverride>
+    <w:lvlOverride w:ilvl="2">
+      <w:lvl w:ilvl="2">
+        <w:start w:val="1"/>
+        <w:numFmt w:val="none"/>
+        <w:pStyle w:val="Heading3"/>
+        <w:lvlText w:val=""/>
+        <w:lvlJc w:val="left"/>
+        <w:pPr>
+          <w:ind w:left="0" w:firstLine="0"/>
+        </w:pPr>
+        <w:rPr>
+          <w:rFonts w:hint="default"/>
+        </w:rPr>
+      </w:lvl>
+    </w:lvlOverride>
+    <w:lvlOverride w:ilvl="3">
+      <w:lvl w:ilvl="3">
+        <w:start w:val="1"/>
+        <w:numFmt w:val="none"/>
+        <w:pStyle w:val="Heading4"/>
+        <w:lvlText w:val="%1"/>
+        <w:lvlJc w:val="left"/>
+        <w:pPr>
+          <w:ind w:left="0" w:firstLine="0"/>
+        </w:pPr>
+        <w:rPr>
+          <w:rFonts w:hint="default"/>
+        </w:rPr>
+      </w:lvl>
+    </w:lvlOverride>
+    <w:lvlOverride w:ilvl="4">
+      <w:lvl w:ilvl="4">
+        <w:start w:val="1"/>
+        <w:numFmt w:val="decimal"/>
+        <w:pStyle w:val="Heading5"/>
+        <w:suff w:val="space"/>
+        <w:lvlText w:val="%5"/>
+        <w:lvlJc w:val="left"/>
+        <w:pPr>
+          <w:ind w:left="0" w:firstLine="0"/>
+        </w:pPr>
+        <w:rPr>
+          <w:rFonts w:hint="default"/>
+        </w:rPr>
+      </w:lvl>
+    </w:lvlOverride>
+    <w:lvlOverride w:ilvl="5">
+      <w:lvl w:ilvl="5">
+        <w:start w:val="1"/>
+        <w:numFmt w:val="decimal"/>
+        <w:lvlText w:val="%1.%2.%3.%4.%5.%6"/>
+        <w:lvlJc w:val="left"/>
+        <w:pPr>
+          <w:ind w:left="0" w:firstLine="0"/>
+        </w:pPr>
+        <w:rPr>
+          <w:rFonts w:hint="default"/>
+        </w:rPr>
+      </w:lvl>
+    </w:lvlOverride>
+    <w:lvlOverride w:ilvl="6">
+      <w:lvl w:ilvl="6">
+        <w:start w:val="1"/>
+        <w:numFmt w:val="decimal"/>
+        <w:lvlText w:val="%1.%2.%3.%4.%5.%6.%7"/>
+        <w:lvlJc w:val="left"/>
+        <w:pPr>
+          <w:ind w:left="0" w:firstLine="0"/>
+        </w:pPr>
+        <w:rPr>
+          <w:rFonts w:hint="default"/>
+        </w:rPr>
+      </w:lvl>
+    </w:lvlOverride>
+    <w:lvlOverride w:ilvl="7">
+      <w:lvl w:ilvl="7">
+        <w:start w:val="1"/>
+        <w:numFmt w:val="none"/>
+        <w:lvlText w:val=""/>
+        <w:lvlJc w:val="left"/>
+        <w:pPr>
+          <w:ind w:left="0" w:firstLine="0"/>
+        </w:pPr>
+        <w:rPr>
+          <w:rFonts w:hint="default"/>
+        </w:rPr>
+      </w:lvl>
+    </w:lvlOverride>
+    <w:lvlOverride w:ilvl="8">
+      <w:lvl w:ilvl="8">
+        <w:start w:val="1"/>
+        <w:numFmt w:val="upperLetter"/>
+        <w:lvlText w:val="Appendix %9"/>
+        <w:lvlJc w:val="left"/>
+        <w:pPr>
+          <w:ind w:left="0" w:firstLine="0"/>
+        </w:pPr>
+        <w:rPr>
+          <w:rFonts w:hint="default"/>
+        </w:rPr>
+      </w:lvl>
+    </w:lvlOverride>
   </w:num>
 </w:numbering>
 </file>
@@ -1099,7 +1816,10 @@
   <w:style w:type="paragraph" w:default="1" w:styleId="Normal">
     <w:name w:val="Normal"/>
     <w:qFormat/>
-    <w:rsid w:val="004E7FCD"/>
+    <w:rsid w:val="00712020"/>
+    <w:pPr>
+      <w:ind w:left="284"/>
+    </w:pPr>
     <w:rPr>
       <w:rFonts w:ascii="Arial" w:hAnsi="Arial" w:cs="Arial"/>
       <w:sz w:val="24"/>
@@ -1117,6 +1837,9 @@
     <w:pPr>
       <w:keepNext/>
       <w:keepLines/>
+      <w:numPr>
+        <w:numId w:val="16"/>
+      </w:numPr>
       <w:spacing w:after="360" w:line="240" w:lineRule="auto"/>
       <w:outlineLvl w:val="0"/>
     </w:pPr>
@@ -1139,6 +1862,10 @@
     <w:pPr>
       <w:keepNext/>
       <w:keepLines/>
+      <w:numPr>
+        <w:ilvl w:val="1"/>
+        <w:numId w:val="16"/>
+      </w:numPr>
       <w:spacing w:after="360" w:line="240" w:lineRule="auto"/>
       <w:outlineLvl w:val="1"/>
     </w:pPr>
@@ -1161,6 +1888,10 @@
     <w:pPr>
       <w:keepNext/>
       <w:keepLines/>
+      <w:numPr>
+        <w:ilvl w:val="2"/>
+        <w:numId w:val="16"/>
+      </w:numPr>
       <w:spacing w:after="360" w:line="240" w:lineRule="auto"/>
       <w:outlineLvl w:val="2"/>
     </w:pPr>
@@ -1179,11 +1910,15 @@
     <w:uiPriority w:val="4"/>
     <w:unhideWhenUsed/>
     <w:qFormat/>
-    <w:rsid w:val="00E37D7F"/>
+    <w:rsid w:val="00C863C1"/>
     <w:pPr>
       <w:keepNext/>
       <w:keepLines/>
-      <w:spacing w:line="240" w:lineRule="auto"/>
+      <w:numPr>
+        <w:ilvl w:val="3"/>
+        <w:numId w:val="16"/>
+      </w:numPr>
+      <w:spacing w:before="240" w:after="120" w:line="240" w:lineRule="auto"/>
       <w:outlineLvl w:val="3"/>
     </w:pPr>
     <w:rPr>
@@ -1198,23 +1933,22 @@
     <w:next w:val="Normal"/>
     <w:link w:val="Heading5Char"/>
     <w:uiPriority w:val="4"/>
-    <w:semiHidden/>
     <w:unhideWhenUsed/>
     <w:qFormat/>
-    <w:rsid w:val="00BA2EDD"/>
+    <w:rsid w:val="00F614C5"/>
     <w:pPr>
       <w:keepNext/>
       <w:keepLines/>
       <w:numPr>
         <w:ilvl w:val="4"/>
-        <w:numId w:val="11"/>
+        <w:numId w:val="16"/>
       </w:numPr>
-      <w:spacing w:before="40" w:after="0"/>
+      <w:spacing w:before="120" w:after="120"/>
       <w:outlineLvl w:val="4"/>
     </w:pPr>
     <w:rPr>
-      <w:rFonts w:asciiTheme="majorHAnsi" w:eastAsiaTheme="majorEastAsia" w:hAnsiTheme="majorHAnsi" w:cstheme="majorBidi"/>
-      <w:color w:val="2F5496" w:themeColor="accent1" w:themeShade="BF"/>
+      <w:rFonts w:eastAsiaTheme="majorEastAsia" w:cstheme="majorBidi"/>
+      <w:i/>
     </w:rPr>
   </w:style>
   <w:style w:type="paragraph" w:styleId="Heading6">
@@ -1382,9 +2116,10 @@
     <w:link w:val="BodyTextChar"/>
     <w:uiPriority w:val="1"/>
     <w:qFormat/>
-    <w:rsid w:val="00183679"/>
+    <w:rsid w:val="00BD5026"/>
     <w:pPr>
       <w:spacing w:after="360" w:line="360" w:lineRule="auto"/>
+      <w:ind w:left="0"/>
     </w:pPr>
   </w:style>
   <w:style w:type="character" w:customStyle="1" w:styleId="BodyTextChar">
@@ -1392,7 +2127,7 @@
     <w:basedOn w:val="DefaultParagraphFont"/>
     <w:link w:val="BodyText"/>
     <w:uiPriority w:val="1"/>
-    <w:rsid w:val="004E7FCD"/>
+    <w:rsid w:val="00BD5026"/>
     <w:rPr>
       <w:rFonts w:ascii="Arial" w:hAnsi="Arial" w:cs="Arial"/>
       <w:sz w:val="24"/>
@@ -1474,7 +2209,7 @@
     <w:basedOn w:val="DefaultParagraphFont"/>
     <w:link w:val="Heading4"/>
     <w:uiPriority w:val="4"/>
-    <w:rsid w:val="004E7FCD"/>
+    <w:rsid w:val="00C863C1"/>
     <w:rPr>
       <w:rFonts w:ascii="Arial" w:eastAsiaTheme="majorEastAsia" w:hAnsi="Arial" w:cstheme="majorBidi"/>
       <w:b/>
@@ -1488,11 +2223,10 @@
     <w:basedOn w:val="DefaultParagraphFont"/>
     <w:link w:val="Heading5"/>
     <w:uiPriority w:val="4"/>
-    <w:semiHidden/>
-    <w:rsid w:val="004E7FCD"/>
+    <w:rsid w:val="00F614C5"/>
     <w:rPr>
-      <w:rFonts w:asciiTheme="majorHAnsi" w:eastAsiaTheme="majorEastAsia" w:hAnsiTheme="majorHAnsi" w:cstheme="majorBidi"/>
-      <w:color w:val="2F5496" w:themeColor="accent1" w:themeShade="BF"/>
+      <w:rFonts w:ascii="Arial" w:eastAsiaTheme="majorEastAsia" w:hAnsi="Arial" w:cstheme="majorBidi"/>
+      <w:i/>
       <w:sz w:val="24"/>
       <w:szCs w:val="24"/>
     </w:rPr>
@@ -1950,6 +2684,21 @@
 </file>
 
 <file path=customXml/item1.xml><?xml version="1.0" encoding="utf-8"?>
+<?mso-contentType ?>
+<FormTemplates xmlns="http://schemas.microsoft.com/sharepoint/v3/contenttype/forms">
+  <Display>DocumentLibraryForm</Display>
+  <Edit>DocumentLibraryForm</Edit>
+  <New>DocumentLibraryForm</New>
+</FormTemplates>
+</file>
+
+<file path=customXml/item2.xml><?xml version="1.0" encoding="utf-8"?>
+<p:properties xmlns:p="http://schemas.microsoft.com/office/2006/metadata/properties" xmlns:xsi="http://www.w3.org/2001/XMLSchema-instance" xmlns:pc="http://schemas.microsoft.com/office/infopath/2007/PartnerControls">
+  <documentManagement/>
+</p:properties>
+</file>
+
+<file path=customXml/item3.xml><?xml version="1.0" encoding="utf-8"?>
 <ct:contentTypeSchema xmlns:ct="http://schemas.microsoft.com/office/2006/metadata/contentType" xmlns:ma="http://schemas.microsoft.com/office/2006/metadata/properties/metaAttributes" ct:_="" ma:_="" ma:contentTypeName="Document" ma:contentTypeID="0x0101004E0AC046D158EE4DB937DA9A56D27D1C" ma:contentTypeVersion="11" ma:contentTypeDescription="Create a new document." ma:contentTypeScope="" ma:versionID="f6caf723af7ac4c1fad60e50a2837029">
   <xsd:schema xmlns:xsd="http://www.w3.org/2001/XMLSchema" xmlns:xs="http://www.w3.org/2001/XMLSchema" xmlns:p="http://schemas.microsoft.com/office/2006/metadata/properties" xmlns:ns3="b24ac480-a0b1-4388-a6cd-cfb001cdf6c7" xmlns:ns4="e7d8f92c-3952-4b7d-acc4-88cf8f2f7888" targetNamespace="http://schemas.microsoft.com/office/2006/metadata/properties" ma:root="true" ma:fieldsID="df42434838a416c4634d9db1083ac18b" ns3:_="" ns4:_="">
     <xsd:import namespace="b24ac480-a0b1-4388-a6cd-cfb001cdf6c7"/>
@@ -2158,26 +2907,28 @@
 </ct:contentTypeSchema>
 </file>
 
-<file path=customXml/item2.xml><?xml version="1.0" encoding="utf-8"?>
-<?mso-contentType ?>
-<FormTemplates xmlns="http://schemas.microsoft.com/sharepoint/v3/contenttype/forms">
-  <Display>DocumentLibraryForm</Display>
-  <Edit>DocumentLibraryForm</Edit>
-  <New>DocumentLibraryForm</New>
-</FormTemplates>
-</file>
-
-<file path=customXml/item3.xml><?xml version="1.0" encoding="utf-8"?>
-<p:properties xmlns:p="http://schemas.microsoft.com/office/2006/metadata/properties" xmlns:xsi="http://www.w3.org/2001/XMLSchema-instance" xmlns:pc="http://schemas.microsoft.com/office/infopath/2007/PartnerControls">
-  <documentManagement/>
-</p:properties>
-</file>
-
 <file path=customXml/item4.xml><?xml version="1.0" encoding="utf-8"?>
 <b:Sources xmlns:b="http://schemas.openxmlformats.org/officeDocument/2006/bibliography" xmlns="http://schemas.openxmlformats.org/officeDocument/2006/bibliography" SelectedStyle="\APASixthEditionOfficeOnline.xsl" StyleName="APA" Version="6"/>
 </file>
 
 <file path=customXml/itemProps1.xml><?xml version="1.0" encoding="utf-8"?>
+<ds:datastoreItem xmlns:ds="http://schemas.openxmlformats.org/officeDocument/2006/customXml" ds:itemID="{832098E6-3972-4A99-B8DC-480BDEF3DE0E}">
+  <ds:schemaRefs>
+    <ds:schemaRef ds:uri="http://schemas.microsoft.com/sharepoint/v3/contenttype/forms"/>
+  </ds:schemaRefs>
+</ds:datastoreItem>
+</file>
+
+<file path=customXml/itemProps2.xml><?xml version="1.0" encoding="utf-8"?>
+<ds:datastoreItem xmlns:ds="http://schemas.openxmlformats.org/officeDocument/2006/customXml" ds:itemID="{2955BEE7-CBF1-4F2C-81BB-D4E30F64E33D}">
+  <ds:schemaRefs>
+    <ds:schemaRef ds:uri="http://schemas.microsoft.com/office/2006/metadata/properties"/>
+    <ds:schemaRef ds:uri="http://schemas.microsoft.com/office/infopath/2007/PartnerControls"/>
+  </ds:schemaRefs>
+</ds:datastoreItem>
+</file>
+
+<file path=customXml/itemProps3.xml><?xml version="1.0" encoding="utf-8"?>
 <ds:datastoreItem xmlns:ds="http://schemas.openxmlformats.org/officeDocument/2006/customXml" ds:itemID="{8F12CD96-3DAD-4B24-BC0D-B65F93AE32D9}">
   <ds:schemaRefs>
     <ds:schemaRef ds:uri="http://schemas.microsoft.com/office/2006/metadata/contentType"/>
@@ -2196,25 +2947,8 @@
 </ds:datastoreItem>
 </file>
 
-<file path=customXml/itemProps2.xml><?xml version="1.0" encoding="utf-8"?>
-<ds:datastoreItem xmlns:ds="http://schemas.openxmlformats.org/officeDocument/2006/customXml" ds:itemID="{832098E6-3972-4A99-B8DC-480BDEF3DE0E}">
-  <ds:schemaRefs>
-    <ds:schemaRef ds:uri="http://schemas.microsoft.com/sharepoint/v3/contenttype/forms"/>
-  </ds:schemaRefs>
-</ds:datastoreItem>
-</file>
-
-<file path=customXml/itemProps3.xml><?xml version="1.0" encoding="utf-8"?>
-<ds:datastoreItem xmlns:ds="http://schemas.openxmlformats.org/officeDocument/2006/customXml" ds:itemID="{2955BEE7-CBF1-4F2C-81BB-D4E30F64E33D}">
-  <ds:schemaRefs>
-    <ds:schemaRef ds:uri="http://schemas.microsoft.com/office/2006/metadata/properties"/>
-    <ds:schemaRef ds:uri="http://schemas.microsoft.com/office/infopath/2007/PartnerControls"/>
-  </ds:schemaRefs>
-</ds:datastoreItem>
-</file>
-
 <file path=customXml/itemProps4.xml><?xml version="1.0" encoding="utf-8"?>
-<ds:datastoreItem xmlns:ds="http://schemas.openxmlformats.org/officeDocument/2006/customXml" ds:itemID="{CE0058E4-57D2-4C3D-B21C-A9F7ED9A1FA6}">
+<ds:datastoreItem xmlns:ds="http://schemas.openxmlformats.org/officeDocument/2006/customXml" ds:itemID="{11F0FA0D-3A6A-4A5A-89BE-DC282534FEBD}">
   <ds:schemaRefs>
     <ds:schemaRef ds:uri="http://schemas.openxmlformats.org/officeDocument/2006/bibliography"/>
   </ds:schemaRefs>

</xml_diff>